<commit_message>
Update Bachelor Thesis Main Points Expanded.docx
Scenic preparation points done
</commit_message>
<xml_diff>
--- a/Bachelor Thesis Main Points Expanded.docx
+++ b/Bachelor Thesis Main Points Expanded.docx
@@ -5,57 +5,419 @@
     <w:p>
       <w:pPr>
         <w:ind w:left="360" w:hanging="360"/>
-        <w:rPr>
-          <w:b/>
-          <w:bCs/>
-        </w:rPr>
-      </w:pPr>
-      <w:r>
-        <w:rPr>
-          <w:b/>
-          <w:bCs/>
-        </w:rPr>
-        <w:t>Scenic Preparation</w:t>
-      </w:r>
-    </w:p>
-    <w:p>
-      <w:pPr>
-        <w:pStyle w:val="ListParagraph"/>
-        <w:numPr>
-          <w:ilvl w:val="0"/>
-          <w:numId w:val="2"/>
-        </w:numPr>
-        <w:rPr>
-          <w:lang w:val="en-US"/>
-        </w:rPr>
-      </w:pPr>
-      <w:r>
-        <w:rPr>
-          <w:lang w:val="en-US"/>
-        </w:rPr>
-        <w:t>Select cells and genes from single cell RNA seq to use as input for scenic.</w:t>
-      </w:r>
-    </w:p>
-    <w:p>
-      <w:pPr>
-        <w:pStyle w:val="ListParagraph"/>
-        <w:numPr>
-          <w:ilvl w:val="0"/>
-          <w:numId w:val="2"/>
-        </w:numPr>
-        <w:rPr>
-          <w:lang w:val="en-US"/>
-        </w:rPr>
-      </w:pPr>
-      <w:r>
-        <w:rPr>
-          <w:lang w:val="en-US"/>
-        </w:rPr>
-        <w:t>Run scenic 50 times.</w:t>
-      </w:r>
-    </w:p>
-    <w:p>
-      <w:pPr>
+        <w:jc w:val="both"/>
+        <w:rPr>
+          <w:b/>
+          <w:bCs/>
+        </w:rPr>
+      </w:pPr>
+      <w:proofErr w:type="spellStart"/>
+      <w:r>
+        <w:rPr>
+          <w:b/>
+          <w:bCs/>
+        </w:rPr>
+        <w:t>Scenic</w:t>
+      </w:r>
+      <w:proofErr w:type="spellEnd"/>
+      <w:r>
+        <w:rPr>
+          <w:b/>
+          <w:bCs/>
+        </w:rPr>
+        <w:t xml:space="preserve"> </w:t>
+      </w:r>
+      <w:proofErr w:type="spellStart"/>
+      <w:r>
+        <w:rPr>
+          <w:b/>
+          <w:bCs/>
+        </w:rPr>
+        <w:t>Preparation</w:t>
+      </w:r>
+      <w:proofErr w:type="spellEnd"/>
+      <w:r>
+        <w:rPr>
+          <w:b/>
+          <w:bCs/>
+        </w:rPr>
+        <w:t>: 102</w:t>
+      </w:r>
+    </w:p>
+    <w:p>
+      <w:pPr>
+        <w:jc w:val="both"/>
+        <w:rPr>
+          <w:lang w:val="en-US"/>
+        </w:rPr>
+      </w:pPr>
+      <w:r>
+        <w:rPr>
+          <w:lang w:val="en-US"/>
+        </w:rPr>
+        <w:t xml:space="preserve">To run Scenic an input table with gene expression in </w:t>
+      </w:r>
+      <w:r>
+        <w:rPr>
+          <w:lang w:val="en-US"/>
+        </w:rPr>
+        <w:t>each cell is required. From the raw single cell RNA sequencing</w:t>
+      </w:r>
+      <w:r>
+        <w:rPr>
+          <w:lang w:val="en-US"/>
+        </w:rPr>
+        <w:t xml:space="preserve"> (</w:t>
+      </w:r>
+      <w:proofErr w:type="spellStart"/>
+      <w:r>
+        <w:rPr>
+          <w:lang w:val="en-US"/>
+        </w:rPr>
+        <w:t>scRNA</w:t>
+      </w:r>
+      <w:proofErr w:type="spellEnd"/>
+      <w:r>
+        <w:rPr>
+          <w:lang w:val="en-US"/>
+        </w:rPr>
+        <w:t>-seq</w:t>
+      </w:r>
+      <w:r>
+        <w:rPr>
+          <w:lang w:val="en-US"/>
+        </w:rPr>
+        <w:t>)</w:t>
+      </w:r>
+      <w:r>
+        <w:rPr>
+          <w:lang w:val="en-US"/>
+        </w:rPr>
+        <w:t xml:space="preserve"> data only expression </w:t>
+      </w:r>
+      <w:r>
+        <w:rPr>
+          <w:lang w:val="en-US"/>
+        </w:rPr>
+        <w:t xml:space="preserve">information </w:t>
+      </w:r>
+      <w:r>
+        <w:rPr>
+          <w:lang w:val="en-US"/>
+        </w:rPr>
+        <w:t xml:space="preserve">in cells that had a cell type assigned </w:t>
+      </w:r>
+      <w:r>
+        <w:rPr>
+          <w:lang w:val="en-US"/>
+        </w:rPr>
+        <w:t>was</w:t>
+      </w:r>
+      <w:r>
+        <w:rPr>
+          <w:lang w:val="en-US"/>
+        </w:rPr>
+        <w:t xml:space="preserve"> kept</w:t>
+      </w:r>
+      <w:r>
+        <w:rPr>
+          <w:lang w:val="en-US"/>
+        </w:rPr>
+        <w:t>.</w:t>
+      </w:r>
+      <w:r>
+        <w:rPr>
+          <w:lang w:val="en-US"/>
+        </w:rPr>
+        <w:t xml:space="preserve"> </w:t>
+      </w:r>
+      <w:r>
+        <w:rPr>
+          <w:lang w:val="en-US"/>
+        </w:rPr>
+        <w:t>Genes</w:t>
+      </w:r>
+      <w:r>
+        <w:rPr>
+          <w:lang w:val="en-US"/>
+        </w:rPr>
+        <w:t xml:space="preserve">, </w:t>
+      </w:r>
+      <w:r>
+        <w:rPr>
+          <w:lang w:val="en-US"/>
+        </w:rPr>
+        <w:t>that</w:t>
+      </w:r>
+      <w:r>
+        <w:rPr>
+          <w:lang w:val="en-US"/>
+        </w:rPr>
+        <w:t xml:space="preserve"> </w:t>
+      </w:r>
+      <w:r>
+        <w:rPr>
+          <w:lang w:val="en-US"/>
+        </w:rPr>
+        <w:t>did not</w:t>
+      </w:r>
+      <w:r>
+        <w:rPr>
+          <w:lang w:val="en-US"/>
+        </w:rPr>
+        <w:t xml:space="preserve"> </w:t>
+      </w:r>
+      <w:r>
+        <w:rPr>
+          <w:lang w:val="en-US"/>
+        </w:rPr>
+        <w:t>meet</w:t>
+      </w:r>
+      <w:r>
+        <w:rPr>
+          <w:lang w:val="en-US"/>
+        </w:rPr>
+        <w:t xml:space="preserve"> the following filtering criteria were </w:t>
+      </w:r>
+      <w:r>
+        <w:rPr>
+          <w:lang w:val="en-US"/>
+        </w:rPr>
+        <w:t>left out</w:t>
+      </w:r>
+      <w:r>
+        <w:rPr>
+          <w:lang w:val="en-US"/>
+        </w:rPr>
+        <w:t>:</w:t>
+      </w:r>
+      <w:r>
+        <w:rPr>
+          <w:lang w:val="en-US"/>
+        </w:rPr>
+        <w:t xml:space="preserve"> </w:t>
+      </w:r>
+      <w:r>
+        <w:rPr>
+          <w:b/>
+          <w:bCs/>
+          <w:lang w:val="en-US"/>
+        </w:rPr>
+        <w:t>s</w:t>
+      </w:r>
+      <w:r>
+        <w:rPr>
+          <w:b/>
+          <w:bCs/>
+          <w:lang w:val="en-US"/>
+        </w:rPr>
+        <w:t>um of counts for a single gene among all cells</w:t>
+      </w:r>
+      <w:r>
+        <w:rPr>
+          <w:b/>
+          <w:bCs/>
+        </w:rPr>
+        <w:t xml:space="preserve"> </w:t>
+      </w:r>
+      <w:r>
+        <w:rPr>
+          <w:b/>
+          <w:bCs/>
+          <w:lang w:val="en-US"/>
+        </w:rPr>
+        <w:t>&gt;2*0.01*</w:t>
+      </w:r>
+      <w:r>
+        <w:rPr>
+          <w:b/>
+          <w:bCs/>
+          <w:lang w:val="en-US"/>
+        </w:rPr>
+        <w:t>2*0.01*number</w:t>
+      </w:r>
+      <w:r>
+        <w:rPr>
+          <w:b/>
+          <w:bCs/>
+          <w:lang w:val="en-US"/>
+        </w:rPr>
+        <w:t xml:space="preserve"> of cells</w:t>
+      </w:r>
+      <w:r>
+        <w:rPr>
+          <w:lang w:val="en-US"/>
+        </w:rPr>
+        <w:t xml:space="preserve">. Some differences in nomenclature between our </w:t>
+      </w:r>
+      <w:proofErr w:type="spellStart"/>
+      <w:r>
+        <w:rPr>
+          <w:lang w:val="en-US"/>
+        </w:rPr>
+        <w:t>scRNA</w:t>
+      </w:r>
+      <w:proofErr w:type="spellEnd"/>
+      <w:r>
+        <w:rPr>
+          <w:lang w:val="en-US"/>
+        </w:rPr>
+        <w:t>-seq</w:t>
+      </w:r>
+      <w:r>
+        <w:rPr>
+          <w:lang w:val="en-US"/>
+        </w:rPr>
+        <w:t xml:space="preserve"> data and </w:t>
+      </w:r>
+      <w:proofErr w:type="spellStart"/>
+      <w:r>
+        <w:rPr>
+          <w:lang w:val="en-US"/>
+        </w:rPr>
+        <w:t>Boulori</w:t>
+      </w:r>
+      <w:proofErr w:type="spellEnd"/>
+      <w:r>
+        <w:rPr>
+          <w:lang w:val="en-US"/>
+        </w:rPr>
+        <w:t xml:space="preserve"> paper network</w:t>
+      </w:r>
+      <w:r>
+        <w:rPr>
+          <w:lang w:val="en-US"/>
+        </w:rPr>
+        <w:t xml:space="preserve"> were identified</w:t>
+      </w:r>
+      <w:r>
+        <w:rPr>
+          <w:lang w:val="en-US"/>
+        </w:rPr>
+        <w:t xml:space="preserve"> and </w:t>
+      </w:r>
+      <w:r>
+        <w:rPr>
+          <w:lang w:val="en-US"/>
+        </w:rPr>
+        <w:t xml:space="preserve">subsequently corrected. It was made sure that the maximum amount of </w:t>
+      </w:r>
+      <w:proofErr w:type="spellStart"/>
+      <w:r>
+        <w:rPr>
+          <w:lang w:val="en-US"/>
+        </w:rPr>
+        <w:t>Bolouri</w:t>
+      </w:r>
+      <w:proofErr w:type="spellEnd"/>
+      <w:r>
+        <w:rPr>
+          <w:lang w:val="en-US"/>
+        </w:rPr>
+        <w:t xml:space="preserve"> paper network nodes </w:t>
+      </w:r>
+      <w:r>
+        <w:rPr>
+          <w:lang w:val="en-US"/>
+        </w:rPr>
+        <w:t>was</w:t>
+      </w:r>
+      <w:r>
+        <w:rPr>
+          <w:lang w:val="en-US"/>
+        </w:rPr>
+        <w:t xml:space="preserve"> included in the </w:t>
+      </w:r>
+      <w:r>
+        <w:rPr>
+          <w:lang w:val="en-US"/>
+        </w:rPr>
+        <w:t xml:space="preserve">Scenic input. Out of 63 nodes, 48 were already added during the gene filtering step and 8 more were added manually afterwards. </w:t>
+      </w:r>
+      <w:r>
+        <w:rPr>
+          <w:lang w:val="en-US"/>
+        </w:rPr>
+        <w:t xml:space="preserve">As a result, a table containing expression data of 10 245 genes among 784 cells was used as Scenic </w:t>
+      </w:r>
+      <w:r>
+        <w:rPr>
+          <w:lang w:val="en-US"/>
+        </w:rPr>
+        <w:t>input</w:t>
+      </w:r>
+      <w:r>
+        <w:rPr>
+          <w:lang w:val="en-US"/>
+        </w:rPr>
+        <w:t>.</w:t>
+      </w:r>
+    </w:p>
+    <w:p>
+      <w:pPr>
+        <w:jc w:val="both"/>
+        <w:rPr>
+          <w:lang w:val="en-US"/>
+        </w:rPr>
+      </w:pPr>
+      <w:r>
+        <w:rPr>
+          <w:lang w:val="en-US"/>
+        </w:rPr>
+        <w:t>Each Scenic run provides three files containing information about</w:t>
+      </w:r>
+      <w:r>
+        <w:rPr>
+          <w:lang w:val="en-US"/>
+        </w:rPr>
+        <w:t>,</w:t>
+      </w:r>
+      <w:r>
+        <w:rPr>
+          <w:lang w:val="en-US"/>
+        </w:rPr>
+        <w:t xml:space="preserve"> i</w:t>
+      </w:r>
+      <w:r>
+        <w:rPr>
+          <w:lang w:val="en-US"/>
+        </w:rPr>
+        <w:t>mportance of</w:t>
+      </w:r>
+      <w:r>
+        <w:rPr>
+          <w:lang w:val="en-US"/>
+        </w:rPr>
+        <w:t xml:space="preserve"> </w:t>
+      </w:r>
+      <w:r>
+        <w:rPr>
+          <w:lang w:val="en-US"/>
+        </w:rPr>
+        <w:t>single interactions between a transcription factor (TF) and a targe</w:t>
+      </w:r>
+      <w:r>
+        <w:rPr>
+          <w:lang w:val="en-US"/>
+        </w:rPr>
+        <w:t>t,</w:t>
+      </w:r>
+      <w:r>
+        <w:rPr>
+          <w:lang w:val="en-US"/>
+        </w:rPr>
+        <w:t xml:space="preserve"> </w:t>
+      </w:r>
+      <w:r>
+        <w:rPr>
+          <w:lang w:val="en-US"/>
+        </w:rPr>
+        <w:t>composition of a regulon and regulon activity in studied cells. In order to obtain more robust regulons and interactions a total amount of 50 Scenic iterations was performed.</w:t>
+      </w:r>
+    </w:p>
+    <w:p>
+      <w:pPr>
+        <w:jc w:val="both"/>
         <w:rPr>
           <w:b/>
           <w:bCs/>
@@ -70,14 +432,39 @@
         </w:rPr>
         <w:t>Scenic clean up</w:t>
       </w:r>
-    </w:p>
-    <w:p>
-      <w:pPr>
-        <w:pStyle w:val="ListParagraph"/>
-        <w:numPr>
-          <w:ilvl w:val="0"/>
-          <w:numId w:val="2"/>
-        </w:numPr>
+      <w:r>
+        <w:rPr>
+          <w:b/>
+          <w:bCs/>
+          <w:lang w:val="en-US"/>
+        </w:rPr>
+        <w:t>:</w:t>
+      </w:r>
+      <w:r>
+        <w:rPr>
+          <w:b/>
+          <w:bCs/>
+          <w:lang w:val="en-US"/>
+        </w:rPr>
+        <w:t xml:space="preserve"> </w:t>
+      </w:r>
+      <w:r>
+        <w:rPr>
+          <w:b/>
+          <w:bCs/>
+          <w:lang w:val="en-US"/>
+        </w:rPr>
+        <w:t>190</w:t>
+      </w:r>
+    </w:p>
+    <w:p>
+      <w:pPr>
+        <w:pStyle w:val="ListParagraph"/>
+        <w:numPr>
+          <w:ilvl w:val="0"/>
+          <w:numId w:val="2"/>
+        </w:numPr>
+        <w:jc w:val="both"/>
         <w:rPr>
           <w:lang w:val="en-US"/>
         </w:rPr>
@@ -96,6 +483,7 @@
           <w:ilvl w:val="0"/>
           <w:numId w:val="2"/>
         </w:numPr>
+        <w:jc w:val="both"/>
         <w:rPr>
           <w:lang w:val="en-US"/>
         </w:rPr>
@@ -120,6 +508,7 @@
           <w:ilvl w:val="0"/>
           <w:numId w:val="2"/>
         </w:numPr>
+        <w:jc w:val="both"/>
         <w:rPr>
           <w:lang w:val="en-US"/>
         </w:rPr>
@@ -133,6 +522,7 @@
     </w:p>
     <w:p>
       <w:pPr>
+        <w:jc w:val="both"/>
         <w:rPr>
           <w:b/>
           <w:bCs/>
@@ -150,33 +540,51 @@
     </w:p>
     <w:p>
       <w:pPr>
-        <w:rPr>
-          <w:lang w:val="en-US"/>
-        </w:rPr>
-      </w:pPr>
+        <w:jc w:val="both"/>
+        <w:rPr>
+          <w:lang w:val="en-US"/>
+        </w:rPr>
+      </w:pPr>
+      <w:proofErr w:type="spellStart"/>
       <w:r>
         <w:rPr>
           <w:lang w:val="en-US"/>
         </w:rPr>
         <w:t>Cistrome</w:t>
       </w:r>
-    </w:p>
-    <w:p>
-      <w:pPr>
-        <w:pStyle w:val="ListParagraph"/>
-        <w:numPr>
-          <w:ilvl w:val="0"/>
-          <w:numId w:val="2"/>
-        </w:numPr>
-        <w:rPr>
-          <w:lang w:val="en-US"/>
-        </w:rPr>
-      </w:pPr>
-      <w:r>
-        <w:rPr>
-          <w:lang w:val="en-US"/>
-        </w:rPr>
-        <w:t>Select relevant TFs from Cistrome database</w:t>
+      <w:proofErr w:type="spellEnd"/>
+    </w:p>
+    <w:p>
+      <w:pPr>
+        <w:pStyle w:val="ListParagraph"/>
+        <w:numPr>
+          <w:ilvl w:val="0"/>
+          <w:numId w:val="2"/>
+        </w:numPr>
+        <w:jc w:val="both"/>
+        <w:rPr>
+          <w:lang w:val="en-US"/>
+        </w:rPr>
+      </w:pPr>
+      <w:r>
+        <w:rPr>
+          <w:lang w:val="en-US"/>
+        </w:rPr>
+        <w:t xml:space="preserve">Select relevant TFs from </w:t>
+      </w:r>
+      <w:proofErr w:type="spellStart"/>
+      <w:r>
+        <w:rPr>
+          <w:lang w:val="en-US"/>
+        </w:rPr>
+        <w:t>Cistrome</w:t>
+      </w:r>
+      <w:proofErr w:type="spellEnd"/>
+      <w:r>
+        <w:rPr>
+          <w:lang w:val="en-US"/>
+        </w:rPr>
+        <w:t xml:space="preserve"> database</w:t>
       </w:r>
       <w:r>
         <w:rPr>
@@ -192,6 +600,7 @@
           <w:ilvl w:val="0"/>
           <w:numId w:val="2"/>
         </w:numPr>
+        <w:jc w:val="both"/>
         <w:rPr>
           <w:lang w:val="en-US"/>
         </w:rPr>
@@ -216,6 +625,7 @@
           <w:ilvl w:val="0"/>
           <w:numId w:val="2"/>
         </w:numPr>
+        <w:jc w:val="both"/>
         <w:rPr>
           <w:lang w:val="en-US"/>
         </w:rPr>
@@ -240,19 +650,35 @@
           <w:ilvl w:val="0"/>
           <w:numId w:val="2"/>
         </w:numPr>
-        <w:rPr>
-          <w:lang w:val="en-US"/>
-        </w:rPr>
-      </w:pPr>
-      <w:r>
-        <w:rPr>
-          <w:lang w:val="en-US"/>
-        </w:rPr>
-        <w:t>Overlap peaks with human genome to discover target, that will be considered as confirmed by cistrome database.</w:t>
-      </w:r>
-    </w:p>
-    <w:p>
-      <w:pPr>
+        <w:jc w:val="both"/>
+        <w:rPr>
+          <w:lang w:val="en-US"/>
+        </w:rPr>
+      </w:pPr>
+      <w:r>
+        <w:rPr>
+          <w:lang w:val="en-US"/>
+        </w:rPr>
+        <w:t xml:space="preserve">Overlap peaks with human genome to discover target, that will be considered as confirmed by </w:t>
+      </w:r>
+      <w:proofErr w:type="spellStart"/>
+      <w:r>
+        <w:rPr>
+          <w:lang w:val="en-US"/>
+        </w:rPr>
+        <w:t>cistrome</w:t>
+      </w:r>
+      <w:proofErr w:type="spellEnd"/>
+      <w:r>
+        <w:rPr>
+          <w:lang w:val="en-US"/>
+        </w:rPr>
+        <w:t xml:space="preserve"> database.</w:t>
+      </w:r>
+    </w:p>
+    <w:p>
+      <w:pPr>
+        <w:jc w:val="both"/>
         <w:rPr>
           <w:lang w:val="en-US"/>
         </w:rPr>
@@ -271,6 +697,7 @@
           <w:ilvl w:val="0"/>
           <w:numId w:val="2"/>
         </w:numPr>
+        <w:jc w:val="both"/>
         <w:rPr>
           <w:lang w:val="en-US"/>
         </w:rPr>
@@ -284,6 +711,7 @@
     </w:p>
     <w:p>
       <w:pPr>
+        <w:jc w:val="both"/>
         <w:rPr>
           <w:lang w:val="en-US"/>
         </w:rPr>
@@ -302,6 +730,7 @@
           <w:ilvl w:val="0"/>
           <w:numId w:val="2"/>
         </w:numPr>
+        <w:jc w:val="both"/>
         <w:rPr>
           <w:lang w:val="en-US"/>
         </w:rPr>
@@ -315,6 +744,7 @@
     </w:p>
     <w:p>
       <w:pPr>
+        <w:jc w:val="both"/>
         <w:rPr>
           <w:lang w:val="en-US"/>
         </w:rPr>
@@ -333,6 +763,7 @@
           <w:ilvl w:val="0"/>
           <w:numId w:val="2"/>
         </w:numPr>
+        <w:jc w:val="both"/>
         <w:rPr>
           <w:lang w:val="en-US"/>
         </w:rPr>
@@ -346,6 +777,7 @@
     </w:p>
     <w:p>
       <w:pPr>
+        <w:jc w:val="both"/>
         <w:rPr>
           <w:b/>
           <w:bCs/>
@@ -376,6 +808,7 @@
           <w:ilvl w:val="0"/>
           <w:numId w:val="2"/>
         </w:numPr>
+        <w:jc w:val="both"/>
         <w:rPr>
           <w:lang w:val="en-US"/>
         </w:rPr>
@@ -394,6 +827,7 @@
           <w:ilvl w:val="0"/>
           <w:numId w:val="2"/>
         </w:numPr>
+        <w:jc w:val="both"/>
         <w:rPr>
           <w:lang w:val="en-US"/>
         </w:rPr>
@@ -412,24 +846,34 @@
           <w:ilvl w:val="0"/>
           <w:numId w:val="2"/>
         </w:numPr>
-        <w:rPr>
-          <w:lang w:val="en-US"/>
-        </w:rPr>
-      </w:pPr>
-      <w:r>
-        <w:rPr>
-          <w:lang w:val="en-US"/>
-        </w:rPr>
-        <w:t>For these regulons conduct new AUCell</w:t>
-      </w:r>
-    </w:p>
-    <w:p>
-      <w:pPr>
-        <w:pStyle w:val="ListParagraph"/>
-        <w:numPr>
-          <w:ilvl w:val="0"/>
-          <w:numId w:val="2"/>
-        </w:numPr>
+        <w:jc w:val="both"/>
+        <w:rPr>
+          <w:lang w:val="en-US"/>
+        </w:rPr>
+      </w:pPr>
+      <w:r>
+        <w:rPr>
+          <w:lang w:val="en-US"/>
+        </w:rPr>
+        <w:t xml:space="preserve">For these regulons conduct new </w:t>
+      </w:r>
+      <w:proofErr w:type="spellStart"/>
+      <w:r>
+        <w:rPr>
+          <w:lang w:val="en-US"/>
+        </w:rPr>
+        <w:t>AUCell</w:t>
+      </w:r>
+      <w:proofErr w:type="spellEnd"/>
+    </w:p>
+    <w:p>
+      <w:pPr>
+        <w:pStyle w:val="ListParagraph"/>
+        <w:numPr>
+          <w:ilvl w:val="0"/>
+          <w:numId w:val="2"/>
+        </w:numPr>
+        <w:jc w:val="both"/>
         <w:rPr>
           <w:lang w:val="en-US"/>
         </w:rPr>
@@ -454,6 +898,7 @@
           <w:ilvl w:val="0"/>
           <w:numId w:val="2"/>
         </w:numPr>
+        <w:jc w:val="both"/>
         <w:rPr>
           <w:lang w:val="en-US"/>
         </w:rPr>
@@ -468,16 +913,17 @@
         <w:rPr>
           <w:lang w:val="en-US"/>
         </w:rPr>
-        <w:t>states</w:t>
-      </w:r>
-    </w:p>
-    <w:p>
-      <w:pPr>
-        <w:pStyle w:val="ListParagraph"/>
-        <w:numPr>
-          <w:ilvl w:val="0"/>
-          <w:numId w:val="2"/>
-        </w:numPr>
+        <w:t>types</w:t>
+      </w:r>
+    </w:p>
+    <w:p>
+      <w:pPr>
+        <w:pStyle w:val="ListParagraph"/>
+        <w:numPr>
+          <w:ilvl w:val="0"/>
+          <w:numId w:val="2"/>
+        </w:numPr>
+        <w:jc w:val="both"/>
         <w:rPr>
           <w:lang w:val="en-US"/>
         </w:rPr>
@@ -488,17 +934,37 @@
         </w:rPr>
         <w:t xml:space="preserve">Binarize </w:t>
       </w:r>
-      <w:r>
-        <w:rPr>
-          <w:lang w:val="en-US"/>
-        </w:rPr>
-        <w:t>AUCell score for each cell</w:t>
-      </w:r>
-      <w:r>
-        <w:rPr>
-          <w:lang w:val="en-US"/>
-        </w:rPr>
-        <w:t xml:space="preserve"> (depending on the cell state)</w:t>
+      <w:proofErr w:type="spellStart"/>
+      <w:r>
+        <w:rPr>
+          <w:lang w:val="en-US"/>
+        </w:rPr>
+        <w:t>AUCell</w:t>
+      </w:r>
+      <w:proofErr w:type="spellEnd"/>
+      <w:r>
+        <w:rPr>
+          <w:lang w:val="en-US"/>
+        </w:rPr>
+        <w:t xml:space="preserve"> score for each cell</w:t>
+      </w:r>
+      <w:r>
+        <w:rPr>
+          <w:lang w:val="en-US"/>
+        </w:rPr>
+        <w:t xml:space="preserve"> (depending on the cell </w:t>
+      </w:r>
+      <w:r>
+        <w:rPr>
+          <w:lang w:val="en-US"/>
+        </w:rPr>
+        <w:t>type</w:t>
+      </w:r>
+      <w:r>
+        <w:rPr>
+          <w:lang w:val="en-US"/>
+        </w:rPr>
+        <w:t>)</w:t>
       </w:r>
       <w:r>
         <w:rPr>
@@ -516,7 +982,13 @@
         <w:rPr>
           <w:lang w:val="en-US"/>
         </w:rPr>
-        <w:t xml:space="preserve"> in each cell state</w:t>
+        <w:t xml:space="preserve"> in each cell </w:t>
+      </w:r>
+      <w:r>
+        <w:rPr>
+          <w:lang w:val="en-US"/>
+        </w:rPr>
+        <w:t>type</w:t>
       </w:r>
       <w:r>
         <w:rPr>
@@ -532,14 +1004,16 @@
           <w:ilvl w:val="0"/>
           <w:numId w:val="2"/>
         </w:numPr>
-        <w:rPr>
-          <w:lang w:val="en-US"/>
-        </w:rPr>
-      </w:pPr>
-      <w:r>
-        <w:rPr>
-          <w:lang w:val="en-US"/>
-        </w:rPr>
+        <w:jc w:val="both"/>
+        <w:rPr>
+          <w:lang w:val="en-US"/>
+        </w:rPr>
+      </w:pPr>
+      <w:r>
+        <w:rPr>
+          <w:lang w:val="en-US"/>
+        </w:rPr>
+        <w:lastRenderedPageBreak/>
         <w:t>Heatmap:</w:t>
       </w:r>
       <w:r>
@@ -559,19 +1033,33 @@
           <w:ilvl w:val="0"/>
           <w:numId w:val="2"/>
         </w:numPr>
-        <w:rPr>
-          <w:lang w:val="en-US"/>
-        </w:rPr>
-      </w:pPr>
-      <w:r>
-        <w:rPr>
-          <w:lang w:val="en-US"/>
-        </w:rPr>
-        <w:t xml:space="preserve"> Assign cell state to each TF</w:t>
-      </w:r>
-    </w:p>
-    <w:p>
-      <w:pPr>
+        <w:jc w:val="both"/>
+        <w:rPr>
+          <w:lang w:val="en-US"/>
+        </w:rPr>
+      </w:pPr>
+      <w:r>
+        <w:rPr>
+          <w:lang w:val="en-US"/>
+        </w:rPr>
+        <w:t xml:space="preserve"> Assign cell </w:t>
+      </w:r>
+      <w:r>
+        <w:rPr>
+          <w:lang w:val="en-US"/>
+        </w:rPr>
+        <w:t>type</w:t>
+      </w:r>
+      <w:r>
+        <w:rPr>
+          <w:lang w:val="en-US"/>
+        </w:rPr>
+        <w:t xml:space="preserve"> to each TF</w:t>
+      </w:r>
+    </w:p>
+    <w:p>
+      <w:pPr>
+        <w:jc w:val="both"/>
         <w:rPr>
           <w:b/>
           <w:bCs/>
@@ -594,6 +1082,7 @@
           <w:ilvl w:val="0"/>
           <w:numId w:val="2"/>
         </w:numPr>
+        <w:jc w:val="both"/>
         <w:rPr>
           <w:lang w:val="en-US"/>
         </w:rPr>
@@ -612,6 +1101,7 @@
           <w:ilvl w:val="0"/>
           <w:numId w:val="2"/>
         </w:numPr>
+        <w:jc w:val="both"/>
         <w:rPr>
           <w:lang w:val="en-US"/>
         </w:rPr>
@@ -625,28 +1115,48 @@
     </w:p>
     <w:p>
       <w:pPr>
-        <w:rPr>
-          <w:b/>
-          <w:bCs/>
-          <w:lang w:val="en-US"/>
-        </w:rPr>
-      </w:pPr>
-      <w:r>
-        <w:rPr>
-          <w:b/>
-          <w:bCs/>
-          <w:lang w:val="en-US"/>
-        </w:rPr>
-        <w:t>Overlap our network with Bolouri paper Network</w:t>
-      </w:r>
-    </w:p>
-    <w:p>
-      <w:pPr>
-        <w:pStyle w:val="ListParagraph"/>
-        <w:numPr>
-          <w:ilvl w:val="0"/>
-          <w:numId w:val="2"/>
-        </w:numPr>
+        <w:jc w:val="both"/>
+        <w:rPr>
+          <w:b/>
+          <w:bCs/>
+          <w:lang w:val="en-US"/>
+        </w:rPr>
+      </w:pPr>
+      <w:r>
+        <w:rPr>
+          <w:b/>
+          <w:bCs/>
+          <w:lang w:val="en-US"/>
+        </w:rPr>
+        <w:t xml:space="preserve">Overlap our network with </w:t>
+      </w:r>
+      <w:proofErr w:type="spellStart"/>
+      <w:r>
+        <w:rPr>
+          <w:b/>
+          <w:bCs/>
+          <w:lang w:val="en-US"/>
+        </w:rPr>
+        <w:t>Bolouri</w:t>
+      </w:r>
+      <w:proofErr w:type="spellEnd"/>
+      <w:r>
+        <w:rPr>
+          <w:b/>
+          <w:bCs/>
+          <w:lang w:val="en-US"/>
+        </w:rPr>
+        <w:t xml:space="preserve"> paper Network</w:t>
+      </w:r>
+    </w:p>
+    <w:p>
+      <w:pPr>
+        <w:pStyle w:val="ListParagraph"/>
+        <w:numPr>
+          <w:ilvl w:val="0"/>
+          <w:numId w:val="2"/>
+        </w:numPr>
+        <w:jc w:val="both"/>
         <w:rPr>
           <w:lang w:val="en-US"/>
         </w:rPr>
@@ -665,6 +1175,7 @@
           <w:ilvl w:val="0"/>
           <w:numId w:val="2"/>
         </w:numPr>
+        <w:jc w:val="both"/>
         <w:rPr>
           <w:lang w:val="en-US"/>
         </w:rPr>
@@ -678,47 +1189,81 @@
     </w:p>
     <w:p>
       <w:pPr>
-        <w:rPr>
-          <w:b/>
-          <w:bCs/>
-          <w:lang w:val="en-US"/>
-        </w:rPr>
-      </w:pPr>
-      <w:r>
-        <w:rPr>
-          <w:b/>
-          <w:bCs/>
-          <w:lang w:val="en-US"/>
-        </w:rPr>
-        <w:lastRenderedPageBreak/>
-        <w:t>Fusion of our network and Bolouri paper network using common nodes</w:t>
-      </w:r>
-    </w:p>
-    <w:p>
-      <w:pPr>
-        <w:pStyle w:val="ListParagraph"/>
-        <w:numPr>
-          <w:ilvl w:val="0"/>
-          <w:numId w:val="2"/>
-        </w:numPr>
-        <w:rPr>
-          <w:lang w:val="en-US"/>
-        </w:rPr>
-      </w:pPr>
-      <w:r>
-        <w:rPr>
-          <w:lang w:val="en-US"/>
-        </w:rPr>
-        <w:t>Adapt the nomenclature and format Bolouri paper interactions</w:t>
-      </w:r>
-    </w:p>
-    <w:p>
-      <w:pPr>
-        <w:pStyle w:val="ListParagraph"/>
-        <w:numPr>
-          <w:ilvl w:val="0"/>
-          <w:numId w:val="2"/>
-        </w:numPr>
+        <w:jc w:val="both"/>
+        <w:rPr>
+          <w:b/>
+          <w:bCs/>
+          <w:lang w:val="en-US"/>
+        </w:rPr>
+      </w:pPr>
+      <w:r>
+        <w:rPr>
+          <w:b/>
+          <w:bCs/>
+          <w:lang w:val="en-US"/>
+        </w:rPr>
+        <w:t xml:space="preserve">Fusion of our network and </w:t>
+      </w:r>
+      <w:proofErr w:type="spellStart"/>
+      <w:r>
+        <w:rPr>
+          <w:b/>
+          <w:bCs/>
+          <w:lang w:val="en-US"/>
+        </w:rPr>
+        <w:t>Bolouri</w:t>
+      </w:r>
+      <w:proofErr w:type="spellEnd"/>
+      <w:r>
+        <w:rPr>
+          <w:b/>
+          <w:bCs/>
+          <w:lang w:val="en-US"/>
+        </w:rPr>
+        <w:t xml:space="preserve"> paper network using common nodes</w:t>
+      </w:r>
+    </w:p>
+    <w:p>
+      <w:pPr>
+        <w:pStyle w:val="ListParagraph"/>
+        <w:numPr>
+          <w:ilvl w:val="0"/>
+          <w:numId w:val="2"/>
+        </w:numPr>
+        <w:jc w:val="both"/>
+        <w:rPr>
+          <w:lang w:val="en-US"/>
+        </w:rPr>
+      </w:pPr>
+      <w:r>
+        <w:rPr>
+          <w:lang w:val="en-US"/>
+        </w:rPr>
+        <w:t xml:space="preserve">Adapt the nomenclature and format </w:t>
+      </w:r>
+      <w:proofErr w:type="spellStart"/>
+      <w:r>
+        <w:rPr>
+          <w:lang w:val="en-US"/>
+        </w:rPr>
+        <w:t>Bolouri</w:t>
+      </w:r>
+      <w:proofErr w:type="spellEnd"/>
+      <w:r>
+        <w:rPr>
+          <w:lang w:val="en-US"/>
+        </w:rPr>
+        <w:t xml:space="preserve"> paper interactions</w:t>
+      </w:r>
+    </w:p>
+    <w:p>
+      <w:pPr>
+        <w:pStyle w:val="ListParagraph"/>
+        <w:numPr>
+          <w:ilvl w:val="0"/>
+          <w:numId w:val="2"/>
+        </w:numPr>
+        <w:jc w:val="both"/>
         <w:rPr>
           <w:lang w:val="en-US"/>
         </w:rPr>
@@ -737,6 +1282,7 @@
           <w:ilvl w:val="0"/>
           <w:numId w:val="2"/>
         </w:numPr>
+        <w:jc w:val="both"/>
         <w:rPr>
           <w:lang w:val="en-US"/>
         </w:rPr>
@@ -750,6 +1296,7 @@
     </w:p>
     <w:p>
       <w:pPr>
+        <w:jc w:val="both"/>
         <w:rPr>
           <w:b/>
           <w:bCs/>
@@ -772,6 +1319,7 @@
           <w:ilvl w:val="0"/>
           <w:numId w:val="2"/>
         </w:numPr>
+        <w:jc w:val="both"/>
         <w:rPr>
           <w:lang w:val="en-US"/>
         </w:rPr>
@@ -790,6 +1338,7 @@
           <w:ilvl w:val="0"/>
           <w:numId w:val="2"/>
         </w:numPr>
+        <w:jc w:val="both"/>
         <w:rPr>
           <w:lang w:val="en-US"/>
         </w:rPr>
@@ -826,6 +1375,7 @@
           <w:ilvl w:val="0"/>
           <w:numId w:val="2"/>
         </w:numPr>
+        <w:jc w:val="both"/>
         <w:rPr>
           <w:lang w:val="en-US"/>
         </w:rPr>
@@ -854,6 +1404,7 @@
     </w:p>
     <w:p>
       <w:pPr>
+        <w:jc w:val="both"/>
         <w:rPr>
           <w:b/>
           <w:bCs/>
@@ -876,6 +1427,7 @@
           <w:ilvl w:val="0"/>
           <w:numId w:val="2"/>
         </w:numPr>
+        <w:jc w:val="both"/>
         <w:rPr>
           <w:lang w:val="en-US"/>
         </w:rPr>
@@ -894,6 +1446,7 @@
           <w:ilvl w:val="0"/>
           <w:numId w:val="2"/>
         </w:numPr>
+        <w:jc w:val="both"/>
         <w:rPr>
           <w:lang w:val="en-US"/>
         </w:rPr>
@@ -914,6 +1467,7 @@
     <w:p>
       <w:pPr>
         <w:pStyle w:val="ListParagraph"/>
+        <w:jc w:val="both"/>
         <w:rPr>
           <w:lang w:val="en-US"/>
         </w:rPr>

</xml_diff>